<commit_message>
Izmene SSU dokumenata posle FR faze
Change-Id: Ie039254767789c90f84c09811c5fd4f01c262b9c
</commit_message>
<xml_diff>
--- a/Faza 2/SSU/Natalija Gvozdenović/odjava_sa_sajta.docx
+++ b/Faza 2/SSU/Natalija Gvozdenović/odjava_sa_sajta.docx
@@ -1,6 +1,6 @@
 
 <file path=word/document.xml><?xml version="1.0" encoding="utf-8"?>
-<w:document xmlns:wpc="http://schemas.microsoft.com/office/word/2010/wordprocessingCanvas" xmlns:cx="http://schemas.microsoft.com/office/drawing/2014/chartex" xmlns:cx1="http://schemas.microsoft.com/office/drawing/2015/9/8/chartex" xmlns:cx2="http://schemas.microsoft.com/office/drawing/2015/10/21/chartex" xmlns:cx3="http://schemas.microsoft.com/office/drawing/2016/5/9/chartex" xmlns:cx4="http://schemas.microsoft.com/office/drawing/2016/5/10/chartex" xmlns:cx5="http://schemas.microsoft.com/office/drawing/2016/5/11/chartex" xmlns:cx6="http://schemas.microsoft.com/office/drawing/2016/5/12/chartex" xmlns:cx7="http://schemas.microsoft.com/office/drawing/2016/5/13/chartex" xmlns:cx8="http://schemas.microsoft.com/office/drawing/2016/5/14/chartex" xmlns:mc="http://schemas.openxmlformats.org/markup-compatibility/2006" xmlns:aink="http://schemas.microsoft.com/office/drawing/2016/ink" xmlns:am3d="http://schemas.microsoft.com/office/drawing/2017/model3d" xmlns:o="urn:schemas-microsoft-com:office:office" xmlns:oel="http://schemas.microsoft.com/office/2019/extlst" xmlns:r="http://schemas.openxmlformats.org/officeDocument/2006/relationships" xmlns:m="http://schemas.openxmlformats.org/officeDocument/2006/math" xmlns:v="urn:schemas-microsoft-com:vml" xmlns:wp14="http://schemas.microsoft.com/office/word/2010/wordprocessingDrawing" xmlns:wp="http://schemas.openxmlformats.org/drawingml/2006/wordprocessingDrawing" xmlns:w10="urn:schemas-microsoft-com:office:word" xmlns:w="http://schemas.openxmlformats.org/wordprocessingml/2006/main" xmlns:w14="http://schemas.microsoft.com/office/word/2010/wordml" xmlns:w15="http://schemas.microsoft.com/office/word/2012/wordml" xmlns:w16cex="http://schemas.microsoft.com/office/word/2018/wordml/cex" xmlns:w16cid="http://schemas.microsoft.com/office/word/2016/wordml/cid" xmlns:w16="http://schemas.microsoft.com/office/word/2018/wordml" xmlns:w16sdtdh="http://schemas.microsoft.com/office/word/2020/wordml/sdtdatahash" xmlns:w16se="http://schemas.microsoft.com/office/word/2015/wordml/symex" xmlns:wpg="http://schemas.microsoft.com/office/word/2010/wordprocessingGroup" xmlns:wpi="http://schemas.microsoft.com/office/word/2010/wordprocessingInk" xmlns:wne="http://schemas.microsoft.com/office/word/2006/wordml" xmlns:wps="http://schemas.microsoft.com/office/word/2010/wordprocessingShape" mc:Ignorable="w14 w15 w16se w16cid w16 w16cex w16sdtdh wp14">
+<w:document xmlns:wpc="http://schemas.microsoft.com/office/word/2010/wordprocessingCanvas" xmlns:cx="http://schemas.microsoft.com/office/drawing/2014/chartex" xmlns:cx1="http://schemas.microsoft.com/office/drawing/2015/9/8/chartex" xmlns:cx2="http://schemas.microsoft.com/office/drawing/2015/10/21/chartex" xmlns:cx3="http://schemas.microsoft.com/office/drawing/2016/5/9/chartex" xmlns:cx4="http://schemas.microsoft.com/office/drawing/2016/5/10/chartex" xmlns:cx5="http://schemas.microsoft.com/office/drawing/2016/5/11/chartex" xmlns:cx6="http://schemas.microsoft.com/office/drawing/2016/5/12/chartex" xmlns:cx7="http://schemas.microsoft.com/office/drawing/2016/5/13/chartex" xmlns:cx8="http://schemas.microsoft.com/office/drawing/2016/5/14/chartex" xmlns:mc="http://schemas.openxmlformats.org/markup-compatibility/2006" xmlns:aink="http://schemas.microsoft.com/office/drawing/2016/ink" xmlns:am3d="http://schemas.microsoft.com/office/drawing/2017/model3d" xmlns:o="urn:schemas-microsoft-com:office:office" xmlns:oel="http://schemas.microsoft.com/office/2019/extlst" xmlns:r="http://schemas.openxmlformats.org/officeDocument/2006/relationships" xmlns:m="http://schemas.openxmlformats.org/officeDocument/2006/math" xmlns:v="urn:schemas-microsoft-com:vml" xmlns:wp14="http://schemas.microsoft.com/office/word/2010/wordprocessingDrawing" xmlns:wp="http://schemas.openxmlformats.org/drawingml/2006/wordprocessingDrawing" xmlns:w10="urn:schemas-microsoft-com:office:word" xmlns:w="http://schemas.openxmlformats.org/wordprocessingml/2006/main" xmlns:w14="http://schemas.microsoft.com/office/word/2010/wordml" xmlns:w15="http://schemas.microsoft.com/office/word/2012/wordml" xmlns:w16cex="http://schemas.microsoft.com/office/word/2018/wordml/cex" xmlns:w16cid="http://schemas.microsoft.com/office/word/2016/wordml/cid" xmlns:w16="http://schemas.microsoft.com/office/word/2018/wordml" xmlns:w16du="http://schemas.microsoft.com/office/word/2023/wordml/word16du" xmlns:w16sdtdh="http://schemas.microsoft.com/office/word/2020/wordml/sdtdatahash" xmlns:w16se="http://schemas.microsoft.com/office/word/2015/wordml/symex" xmlns:wpg="http://schemas.microsoft.com/office/word/2010/wordprocessingGroup" xmlns:wpi="http://schemas.microsoft.com/office/word/2010/wordprocessingInk" xmlns:wne="http://schemas.microsoft.com/office/word/2006/wordml" xmlns:wps="http://schemas.microsoft.com/office/word/2010/wordprocessingShape" mc:Ignorable="w14 w15 w16se w16cid w16 w16cex w16sdtdh w16du wp14">
   <w:background w:color="F3F4FB"/>
   <w:body>
     <w:p>
@@ -194,7 +194,13 @@
         <w:rPr>
           <w:sz w:val="28"/>
         </w:rPr>
-        <w:t>Verzija 1.0</w:t>
+        <w:t>Verzija 1.</w:t>
+      </w:r>
+      <w:r>
+        <w:rPr>
+          <w:sz w:val="28"/>
+        </w:rPr>
+        <w:t>1</w:t>
       </w:r>
     </w:p>
     <w:p>
@@ -712,6 +718,18 @@
                 <w:szCs w:val="20"/>
               </w:rPr>
             </w:pPr>
+            <w:r>
+              <w:rPr>
+                <w:rFonts w:ascii="Adobe Kaiti Std R" w:eastAsiaTheme="majorEastAsia" w:hAnsi="Adobe Kaiti Std R" w:cstheme="majorBidi"/>
+                <w:bCs w:val="0"/>
+                <w:color w:val="501549" w:themeColor="accent5" w:themeShade="80"/>
+                <w:spacing w:val="-10"/>
+                <w:kern w:val="28"/>
+                <w:sz w:val="20"/>
+                <w:szCs w:val="20"/>
+              </w:rPr>
+              <w:t>03.04.2024</w:t>
+            </w:r>
           </w:p>
         </w:tc>
         <w:tc>
@@ -732,6 +750,18 @@
                 <w:szCs w:val="20"/>
               </w:rPr>
             </w:pPr>
+            <w:r>
+              <w:rPr>
+                <w:rFonts w:ascii="Adobe Kaiti Std R" w:eastAsiaTheme="majorEastAsia" w:hAnsi="Adobe Kaiti Std R" w:cstheme="majorBidi"/>
+                <w:b/>
+                <w:color w:val="501549" w:themeColor="accent5" w:themeShade="80"/>
+                <w:spacing w:val="-10"/>
+                <w:kern w:val="28"/>
+                <w:sz w:val="20"/>
+                <w:szCs w:val="20"/>
+              </w:rPr>
+              <w:t>1.1</w:t>
+            </w:r>
           </w:p>
         </w:tc>
         <w:tc>
@@ -752,6 +782,18 @@
                 <w:szCs w:val="20"/>
               </w:rPr>
             </w:pPr>
+            <w:r>
+              <w:rPr>
+                <w:rFonts w:ascii="Adobe Kaiti Std R" w:eastAsiaTheme="majorEastAsia" w:hAnsi="Adobe Kaiti Std R" w:cstheme="majorBidi"/>
+                <w:b/>
+                <w:color w:val="501549" w:themeColor="accent5" w:themeShade="80"/>
+                <w:spacing w:val="-10"/>
+                <w:kern w:val="28"/>
+                <w:sz w:val="20"/>
+                <w:szCs w:val="20"/>
+              </w:rPr>
+              <w:t>Dodata sugestija iz FR faze</w:t>
+            </w:r>
           </w:p>
         </w:tc>
         <w:tc>
@@ -763,6 +805,17 @@
             <w:pPr>
               <w:cnfStyle w:val="000000000000" w:firstRow="0" w:lastRow="0" w:firstColumn="0" w:lastColumn="0" w:oddVBand="0" w:evenVBand="0" w:oddHBand="0" w:evenHBand="0" w:firstRowFirstColumn="0" w:firstRowLastColumn="0" w:lastRowFirstColumn="0" w:lastRowLastColumn="0"/>
               <w:rPr>
+                <w:rFonts w:ascii="Cambria" w:eastAsiaTheme="majorEastAsia" w:hAnsi="Cambria" w:cstheme="majorBidi"/>
+                <w:b/>
+                <w:color w:val="501549" w:themeColor="accent5" w:themeShade="80"/>
+                <w:spacing w:val="-10"/>
+                <w:kern w:val="28"/>
+                <w:sz w:val="20"/>
+                <w:szCs w:val="20"/>
+              </w:rPr>
+            </w:pPr>
+            <w:r>
+              <w:rPr>
                 <w:rFonts w:ascii="Adobe Kaiti Std R" w:eastAsiaTheme="majorEastAsia" w:hAnsi="Adobe Kaiti Std R" w:cstheme="majorBidi"/>
                 <w:b/>
                 <w:color w:val="501549" w:themeColor="accent5" w:themeShade="80"/>
@@ -771,7 +824,20 @@
                 <w:sz w:val="20"/>
                 <w:szCs w:val="20"/>
               </w:rPr>
-            </w:pPr>
+              <w:t>Natalija Gvozdenovi</w:t>
+            </w:r>
+            <w:r>
+              <w:rPr>
+                <w:rFonts w:ascii="Cambria" w:eastAsiaTheme="majorEastAsia" w:hAnsi="Cambria" w:cstheme="majorBidi"/>
+                <w:b/>
+                <w:color w:val="501549" w:themeColor="accent5" w:themeShade="80"/>
+                <w:spacing w:val="-10"/>
+                <w:kern w:val="28"/>
+                <w:sz w:val="20"/>
+                <w:szCs w:val="20"/>
+              </w:rPr>
+              <w:t>ć</w:t>
+            </w:r>
           </w:p>
         </w:tc>
       </w:tr>
@@ -3120,51 +3186,6 @@
         </w:rPr>
       </w:pPr>
     </w:p>
-    <w:p>
-      <w:pPr>
-        <w:jc w:val="center"/>
-        <w:rPr>
-          <w:sz w:val="20"/>
-          <w:szCs w:val="20"/>
-        </w:rPr>
-      </w:pPr>
-    </w:p>
-    <w:p>
-      <w:pPr>
-        <w:jc w:val="center"/>
-        <w:rPr>
-          <w:sz w:val="20"/>
-          <w:szCs w:val="20"/>
-        </w:rPr>
-      </w:pPr>
-    </w:p>
-    <w:p>
-      <w:pPr>
-        <w:jc w:val="center"/>
-        <w:rPr>
-          <w:sz w:val="20"/>
-          <w:szCs w:val="20"/>
-        </w:rPr>
-      </w:pPr>
-    </w:p>
-    <w:p>
-      <w:pPr>
-        <w:jc w:val="center"/>
-        <w:rPr>
-          <w:sz w:val="20"/>
-          <w:szCs w:val="20"/>
-        </w:rPr>
-      </w:pPr>
-    </w:p>
-    <w:p>
-      <w:pPr>
-        <w:jc w:val="center"/>
-        <w:rPr>
-          <w:sz w:val="20"/>
-          <w:szCs w:val="20"/>
-        </w:rPr>
-      </w:pPr>
-    </w:p>
     <w:p/>
     <w:p>
       <w:pPr>
@@ -3172,6 +3193,7 @@
       </w:pPr>
       <w:bookmarkStart w:id="0" w:name="_Toc160828783"/>
       <w:r>
+        <w:lastRenderedPageBreak/>
         <w:t>Uvod</w:t>
       </w:r>
       <w:bookmarkEnd w:id="0"/>
@@ -3750,7 +3772,19 @@
         <w:pStyle w:val="Normal1"/>
       </w:pPr>
       <w:r>
-        <w:t>Registrovani korisnik (kupac, kolekcionar ili kreator), klijent,  ima mogu</w:t>
+        <w:t>Registrovani korisnik (kupac, kolekcionar</w:t>
+      </w:r>
+      <w:r>
+        <w:t>, kreatot ili administrator</w:t>
+      </w:r>
+      <w:r>
+        <w:t xml:space="preserve">), </w:t>
+      </w:r>
+      <w:r>
+        <w:t>i</w:t>
+      </w:r>
+      <w:r>
+        <w:t>ma mogu</w:t>
       </w:r>
       <w:r>
         <w:rPr>
@@ -3798,7 +3832,13 @@
         <w:rPr>
           <w:u w:val="single"/>
         </w:rPr>
-        <w:t>Klijent se uspe</w:t>
+        <w:t xml:space="preserve">Korisnik </w:t>
+      </w:r>
+      <w:r>
+        <w:rPr>
+          <w:u w:val="single"/>
+        </w:rPr>
+        <w:t>se uspe</w:t>
       </w:r>
       <w:r>
         <w:rPr>
@@ -3819,7 +3859,10 @@
         <w:pStyle w:val="Normal1"/>
       </w:pPr>
       <w:r>
-        <w:t>Klijent je pritiskom na dugme “izloguj me</w:t>
+        <w:t>Korisnik s</w:t>
+      </w:r>
+      <w:r>
+        <w:t>e pritiskom na dugme “izloguj me</w:t>
       </w:r>
       <w:r>
         <w:t>”</w:t>
@@ -3876,7 +3919,10 @@
         <w:pStyle w:val="Normal1"/>
       </w:pPr>
       <w:r>
-        <w:t>Klijent mora prethodno biti ulogovan na sajt.</w:t>
+        <w:t xml:space="preserve">Korisnik </w:t>
+      </w:r>
+      <w:r>
+        <w:t>mora prethodno biti ulogovan na sajt.</w:t>
       </w:r>
     </w:p>
     <w:p>
@@ -3897,7 +3943,10 @@
         <w:pStyle w:val="Normal1"/>
       </w:pPr>
       <w:r>
-        <w:t>Klijent nastavlja kori</w:t>
+        <w:t xml:space="preserve">Korisnik </w:t>
+      </w:r>
+      <w:r>
+        <w:t>nastavlja kori</w:t>
       </w:r>
       <w:r>
         <w:rPr>
@@ -3906,7 +3955,13 @@
         <w:t>šć</w:t>
       </w:r>
       <w:r>
-        <w:t>enje apliakcije kao neregeistrovan korisnik- gost i samim tim se skup funkcionalnosti koje poseduje smanjuje</w:t>
+        <w:t>enje aplik</w:t>
+      </w:r>
+      <w:r>
+        <w:t>a</w:t>
+      </w:r>
+      <w:r>
+        <w:t>cije kao neregistrovan korisnik- gost i samim tim se skup funkcionalnosti koje poseduje smanjuje</w:t>
       </w:r>
     </w:p>
     <w:p>
@@ -3944,7 +3999,7 @@
 </file>
 
 <file path=word/endnotes.xml><?xml version="1.0" encoding="utf-8"?>
-<w:endnotes xmlns:wpc="http://schemas.microsoft.com/office/word/2010/wordprocessingCanvas" xmlns:cx="http://schemas.microsoft.com/office/drawing/2014/chartex" xmlns:cx1="http://schemas.microsoft.com/office/drawing/2015/9/8/chartex" xmlns:cx2="http://schemas.microsoft.com/office/drawing/2015/10/21/chartex" xmlns:cx3="http://schemas.microsoft.com/office/drawing/2016/5/9/chartex" xmlns:cx4="http://schemas.microsoft.com/office/drawing/2016/5/10/chartex" xmlns:cx5="http://schemas.microsoft.com/office/drawing/2016/5/11/chartex" xmlns:cx6="http://schemas.microsoft.com/office/drawing/2016/5/12/chartex" xmlns:cx7="http://schemas.microsoft.com/office/drawing/2016/5/13/chartex" xmlns:cx8="http://schemas.microsoft.com/office/drawing/2016/5/14/chartex" xmlns:mc="http://schemas.openxmlformats.org/markup-compatibility/2006" xmlns:aink="http://schemas.microsoft.com/office/drawing/2016/ink" xmlns:am3d="http://schemas.microsoft.com/office/drawing/2017/model3d" xmlns:o="urn:schemas-microsoft-com:office:office" xmlns:oel="http://schemas.microsoft.com/office/2019/extlst" xmlns:r="http://schemas.openxmlformats.org/officeDocument/2006/relationships" xmlns:m="http://schemas.openxmlformats.org/officeDocument/2006/math" xmlns:v="urn:schemas-microsoft-com:vml" xmlns:wp14="http://schemas.microsoft.com/office/word/2010/wordprocessingDrawing" xmlns:wp="http://schemas.openxmlformats.org/drawingml/2006/wordprocessingDrawing" xmlns:w10="urn:schemas-microsoft-com:office:word" xmlns:w="http://schemas.openxmlformats.org/wordprocessingml/2006/main" xmlns:w14="http://schemas.microsoft.com/office/word/2010/wordml" xmlns:w15="http://schemas.microsoft.com/office/word/2012/wordml" xmlns:w16cex="http://schemas.microsoft.com/office/word/2018/wordml/cex" xmlns:w16cid="http://schemas.microsoft.com/office/word/2016/wordml/cid" xmlns:w16="http://schemas.microsoft.com/office/word/2018/wordml" xmlns:w16sdtdh="http://schemas.microsoft.com/office/word/2020/wordml/sdtdatahash" xmlns:w16se="http://schemas.microsoft.com/office/word/2015/wordml/symex" xmlns:wpg="http://schemas.microsoft.com/office/word/2010/wordprocessingGroup" xmlns:wpi="http://schemas.microsoft.com/office/word/2010/wordprocessingInk" xmlns:wne="http://schemas.microsoft.com/office/word/2006/wordml" xmlns:wps="http://schemas.microsoft.com/office/word/2010/wordprocessingShape" mc:Ignorable="w14 w15 w16se w16cid w16 w16cex w16sdtdh wp14">
+<w:endnotes xmlns:wpc="http://schemas.microsoft.com/office/word/2010/wordprocessingCanvas" xmlns:cx="http://schemas.microsoft.com/office/drawing/2014/chartex" xmlns:cx1="http://schemas.microsoft.com/office/drawing/2015/9/8/chartex" xmlns:cx2="http://schemas.microsoft.com/office/drawing/2015/10/21/chartex" xmlns:cx3="http://schemas.microsoft.com/office/drawing/2016/5/9/chartex" xmlns:cx4="http://schemas.microsoft.com/office/drawing/2016/5/10/chartex" xmlns:cx5="http://schemas.microsoft.com/office/drawing/2016/5/11/chartex" xmlns:cx6="http://schemas.microsoft.com/office/drawing/2016/5/12/chartex" xmlns:cx7="http://schemas.microsoft.com/office/drawing/2016/5/13/chartex" xmlns:cx8="http://schemas.microsoft.com/office/drawing/2016/5/14/chartex" xmlns:mc="http://schemas.openxmlformats.org/markup-compatibility/2006" xmlns:aink="http://schemas.microsoft.com/office/drawing/2016/ink" xmlns:am3d="http://schemas.microsoft.com/office/drawing/2017/model3d" xmlns:o="urn:schemas-microsoft-com:office:office" xmlns:oel="http://schemas.microsoft.com/office/2019/extlst" xmlns:r="http://schemas.openxmlformats.org/officeDocument/2006/relationships" xmlns:m="http://schemas.openxmlformats.org/officeDocument/2006/math" xmlns:v="urn:schemas-microsoft-com:vml" xmlns:wp14="http://schemas.microsoft.com/office/word/2010/wordprocessingDrawing" xmlns:wp="http://schemas.openxmlformats.org/drawingml/2006/wordprocessingDrawing" xmlns:w10="urn:schemas-microsoft-com:office:word" xmlns:w="http://schemas.openxmlformats.org/wordprocessingml/2006/main" xmlns:w14="http://schemas.microsoft.com/office/word/2010/wordml" xmlns:w15="http://schemas.microsoft.com/office/word/2012/wordml" xmlns:w16cex="http://schemas.microsoft.com/office/word/2018/wordml/cex" xmlns:w16cid="http://schemas.microsoft.com/office/word/2016/wordml/cid" xmlns:w16="http://schemas.microsoft.com/office/word/2018/wordml" xmlns:w16du="http://schemas.microsoft.com/office/word/2023/wordml/word16du" xmlns:w16sdtdh="http://schemas.microsoft.com/office/word/2020/wordml/sdtdatahash" xmlns:w16se="http://schemas.microsoft.com/office/word/2015/wordml/symex" xmlns:wpg="http://schemas.microsoft.com/office/word/2010/wordprocessingGroup" xmlns:wpi="http://schemas.microsoft.com/office/word/2010/wordprocessingInk" xmlns:wne="http://schemas.microsoft.com/office/word/2006/wordml" xmlns:wps="http://schemas.microsoft.com/office/word/2010/wordprocessingShape" mc:Ignorable="w14 w15 w16se w16cid w16 w16cex w16sdtdh w16du wp14">
   <w:endnote w:type="separator" w:id="-1">
     <w:p>
       <w:pPr>
@@ -3969,7 +4024,7 @@
 </file>
 
 <file path=word/footer1.xml><?xml version="1.0" encoding="utf-8"?>
-<w:ftr xmlns:wpc="http://schemas.microsoft.com/office/word/2010/wordprocessingCanvas" xmlns:cx="http://schemas.microsoft.com/office/drawing/2014/chartex" xmlns:cx1="http://schemas.microsoft.com/office/drawing/2015/9/8/chartex" xmlns:cx2="http://schemas.microsoft.com/office/drawing/2015/10/21/chartex" xmlns:cx3="http://schemas.microsoft.com/office/drawing/2016/5/9/chartex" xmlns:cx4="http://schemas.microsoft.com/office/drawing/2016/5/10/chartex" xmlns:cx5="http://schemas.microsoft.com/office/drawing/2016/5/11/chartex" xmlns:cx6="http://schemas.microsoft.com/office/drawing/2016/5/12/chartex" xmlns:cx7="http://schemas.microsoft.com/office/drawing/2016/5/13/chartex" xmlns:cx8="http://schemas.microsoft.com/office/drawing/2016/5/14/chartex" xmlns:mc="http://schemas.openxmlformats.org/markup-compatibility/2006" xmlns:aink="http://schemas.microsoft.com/office/drawing/2016/ink" xmlns:am3d="http://schemas.microsoft.com/office/drawing/2017/model3d" xmlns:o="urn:schemas-microsoft-com:office:office" xmlns:oel="http://schemas.microsoft.com/office/2019/extlst" xmlns:r="http://schemas.openxmlformats.org/officeDocument/2006/relationships" xmlns:m="http://schemas.openxmlformats.org/officeDocument/2006/math" xmlns:v="urn:schemas-microsoft-com:vml" xmlns:wp14="http://schemas.microsoft.com/office/word/2010/wordprocessingDrawing" xmlns:wp="http://schemas.openxmlformats.org/drawingml/2006/wordprocessingDrawing" xmlns:w10="urn:schemas-microsoft-com:office:word" xmlns:w="http://schemas.openxmlformats.org/wordprocessingml/2006/main" xmlns:w14="http://schemas.microsoft.com/office/word/2010/wordml" xmlns:w15="http://schemas.microsoft.com/office/word/2012/wordml" xmlns:w16cex="http://schemas.microsoft.com/office/word/2018/wordml/cex" xmlns:w16cid="http://schemas.microsoft.com/office/word/2016/wordml/cid" xmlns:w16="http://schemas.microsoft.com/office/word/2018/wordml" xmlns:w16sdtdh="http://schemas.microsoft.com/office/word/2020/wordml/sdtdatahash" xmlns:w16se="http://schemas.microsoft.com/office/word/2015/wordml/symex" xmlns:wpg="http://schemas.microsoft.com/office/word/2010/wordprocessingGroup" xmlns:wpi="http://schemas.microsoft.com/office/word/2010/wordprocessingInk" xmlns:wne="http://schemas.microsoft.com/office/word/2006/wordml" xmlns:wps="http://schemas.microsoft.com/office/word/2010/wordprocessingShape" mc:Ignorable="w14 w15 w16se w16cid w16 w16cex w16sdtdh wp14">
+<w:ftr xmlns:wpc="http://schemas.microsoft.com/office/word/2010/wordprocessingCanvas" xmlns:cx="http://schemas.microsoft.com/office/drawing/2014/chartex" xmlns:cx1="http://schemas.microsoft.com/office/drawing/2015/9/8/chartex" xmlns:cx2="http://schemas.microsoft.com/office/drawing/2015/10/21/chartex" xmlns:cx3="http://schemas.microsoft.com/office/drawing/2016/5/9/chartex" xmlns:cx4="http://schemas.microsoft.com/office/drawing/2016/5/10/chartex" xmlns:cx5="http://schemas.microsoft.com/office/drawing/2016/5/11/chartex" xmlns:cx6="http://schemas.microsoft.com/office/drawing/2016/5/12/chartex" xmlns:cx7="http://schemas.microsoft.com/office/drawing/2016/5/13/chartex" xmlns:cx8="http://schemas.microsoft.com/office/drawing/2016/5/14/chartex" xmlns:mc="http://schemas.openxmlformats.org/markup-compatibility/2006" xmlns:aink="http://schemas.microsoft.com/office/drawing/2016/ink" xmlns:am3d="http://schemas.microsoft.com/office/drawing/2017/model3d" xmlns:o="urn:schemas-microsoft-com:office:office" xmlns:oel="http://schemas.microsoft.com/office/2019/extlst" xmlns:r="http://schemas.openxmlformats.org/officeDocument/2006/relationships" xmlns:m="http://schemas.openxmlformats.org/officeDocument/2006/math" xmlns:v="urn:schemas-microsoft-com:vml" xmlns:wp14="http://schemas.microsoft.com/office/word/2010/wordprocessingDrawing" xmlns:wp="http://schemas.openxmlformats.org/drawingml/2006/wordprocessingDrawing" xmlns:w10="urn:schemas-microsoft-com:office:word" xmlns:w="http://schemas.openxmlformats.org/wordprocessingml/2006/main" xmlns:w14="http://schemas.microsoft.com/office/word/2010/wordml" xmlns:w15="http://schemas.microsoft.com/office/word/2012/wordml" xmlns:w16cex="http://schemas.microsoft.com/office/word/2018/wordml/cex" xmlns:w16cid="http://schemas.microsoft.com/office/word/2016/wordml/cid" xmlns:w16="http://schemas.microsoft.com/office/word/2018/wordml" xmlns:w16du="http://schemas.microsoft.com/office/word/2023/wordml/word16du" xmlns:w16sdtdh="http://schemas.microsoft.com/office/word/2020/wordml/sdtdatahash" xmlns:w16se="http://schemas.microsoft.com/office/word/2015/wordml/symex" xmlns:wpg="http://schemas.microsoft.com/office/word/2010/wordprocessingGroup" xmlns:wpi="http://schemas.microsoft.com/office/word/2010/wordprocessingInk" xmlns:wne="http://schemas.microsoft.com/office/word/2006/wordml" xmlns:wps="http://schemas.microsoft.com/office/word/2010/wordprocessingShape" mc:Ignorable="w14 w15 w16se w16cid w16 w16cex w16sdtdh w16du wp14">
   <w:sdt>
     <w:sdtPr>
       <w:id w:val="811144923"/>
@@ -4053,7 +4108,7 @@
       <w:rPr>
         <w:noProof/>
       </w:rPr>
-      <w:t>14-Mar-24</w:t>
+      <w:t>03-Apr-24</w:t>
     </w:r>
     <w:r>
       <w:fldChar w:fldCharType="end"/>
@@ -4066,7 +4121,7 @@
 </file>
 
 <file path=word/footnotes.xml><?xml version="1.0" encoding="utf-8"?>
-<w:footnotes xmlns:wpc="http://schemas.microsoft.com/office/word/2010/wordprocessingCanvas" xmlns:cx="http://schemas.microsoft.com/office/drawing/2014/chartex" xmlns:cx1="http://schemas.microsoft.com/office/drawing/2015/9/8/chartex" xmlns:cx2="http://schemas.microsoft.com/office/drawing/2015/10/21/chartex" xmlns:cx3="http://schemas.microsoft.com/office/drawing/2016/5/9/chartex" xmlns:cx4="http://schemas.microsoft.com/office/drawing/2016/5/10/chartex" xmlns:cx5="http://schemas.microsoft.com/office/drawing/2016/5/11/chartex" xmlns:cx6="http://schemas.microsoft.com/office/drawing/2016/5/12/chartex" xmlns:cx7="http://schemas.microsoft.com/office/drawing/2016/5/13/chartex" xmlns:cx8="http://schemas.microsoft.com/office/drawing/2016/5/14/chartex" xmlns:mc="http://schemas.openxmlformats.org/markup-compatibility/2006" xmlns:aink="http://schemas.microsoft.com/office/drawing/2016/ink" xmlns:am3d="http://schemas.microsoft.com/office/drawing/2017/model3d" xmlns:o="urn:schemas-microsoft-com:office:office" xmlns:oel="http://schemas.microsoft.com/office/2019/extlst" xmlns:r="http://schemas.openxmlformats.org/officeDocument/2006/relationships" xmlns:m="http://schemas.openxmlformats.org/officeDocument/2006/math" xmlns:v="urn:schemas-microsoft-com:vml" xmlns:wp14="http://schemas.microsoft.com/office/word/2010/wordprocessingDrawing" xmlns:wp="http://schemas.openxmlformats.org/drawingml/2006/wordprocessingDrawing" xmlns:w10="urn:schemas-microsoft-com:office:word" xmlns:w="http://schemas.openxmlformats.org/wordprocessingml/2006/main" xmlns:w14="http://schemas.microsoft.com/office/word/2010/wordml" xmlns:w15="http://schemas.microsoft.com/office/word/2012/wordml" xmlns:w16cex="http://schemas.microsoft.com/office/word/2018/wordml/cex" xmlns:w16cid="http://schemas.microsoft.com/office/word/2016/wordml/cid" xmlns:w16="http://schemas.microsoft.com/office/word/2018/wordml" xmlns:w16sdtdh="http://schemas.microsoft.com/office/word/2020/wordml/sdtdatahash" xmlns:w16se="http://schemas.microsoft.com/office/word/2015/wordml/symex" xmlns:wpg="http://schemas.microsoft.com/office/word/2010/wordprocessingGroup" xmlns:wpi="http://schemas.microsoft.com/office/word/2010/wordprocessingInk" xmlns:wne="http://schemas.microsoft.com/office/word/2006/wordml" xmlns:wps="http://schemas.microsoft.com/office/word/2010/wordprocessingShape" mc:Ignorable="w14 w15 w16se w16cid w16 w16cex w16sdtdh wp14">
+<w:footnotes xmlns:wpc="http://schemas.microsoft.com/office/word/2010/wordprocessingCanvas" xmlns:cx="http://schemas.microsoft.com/office/drawing/2014/chartex" xmlns:cx1="http://schemas.microsoft.com/office/drawing/2015/9/8/chartex" xmlns:cx2="http://schemas.microsoft.com/office/drawing/2015/10/21/chartex" xmlns:cx3="http://schemas.microsoft.com/office/drawing/2016/5/9/chartex" xmlns:cx4="http://schemas.microsoft.com/office/drawing/2016/5/10/chartex" xmlns:cx5="http://schemas.microsoft.com/office/drawing/2016/5/11/chartex" xmlns:cx6="http://schemas.microsoft.com/office/drawing/2016/5/12/chartex" xmlns:cx7="http://schemas.microsoft.com/office/drawing/2016/5/13/chartex" xmlns:cx8="http://schemas.microsoft.com/office/drawing/2016/5/14/chartex" xmlns:mc="http://schemas.openxmlformats.org/markup-compatibility/2006" xmlns:aink="http://schemas.microsoft.com/office/drawing/2016/ink" xmlns:am3d="http://schemas.microsoft.com/office/drawing/2017/model3d" xmlns:o="urn:schemas-microsoft-com:office:office" xmlns:oel="http://schemas.microsoft.com/office/2019/extlst" xmlns:r="http://schemas.openxmlformats.org/officeDocument/2006/relationships" xmlns:m="http://schemas.openxmlformats.org/officeDocument/2006/math" xmlns:v="urn:schemas-microsoft-com:vml" xmlns:wp14="http://schemas.microsoft.com/office/word/2010/wordprocessingDrawing" xmlns:wp="http://schemas.openxmlformats.org/drawingml/2006/wordprocessingDrawing" xmlns:w10="urn:schemas-microsoft-com:office:word" xmlns:w="http://schemas.openxmlformats.org/wordprocessingml/2006/main" xmlns:w14="http://schemas.microsoft.com/office/word/2010/wordml" xmlns:w15="http://schemas.microsoft.com/office/word/2012/wordml" xmlns:w16cex="http://schemas.microsoft.com/office/word/2018/wordml/cex" xmlns:w16cid="http://schemas.microsoft.com/office/word/2016/wordml/cid" xmlns:w16="http://schemas.microsoft.com/office/word/2018/wordml" xmlns:w16du="http://schemas.microsoft.com/office/word/2023/wordml/word16du" xmlns:w16sdtdh="http://schemas.microsoft.com/office/word/2020/wordml/sdtdatahash" xmlns:w16se="http://schemas.microsoft.com/office/word/2015/wordml/symex" xmlns:wpg="http://schemas.microsoft.com/office/word/2010/wordprocessingGroup" xmlns:wpi="http://schemas.microsoft.com/office/word/2010/wordprocessingInk" xmlns:wne="http://schemas.microsoft.com/office/word/2006/wordml" xmlns:wps="http://schemas.microsoft.com/office/word/2010/wordprocessingShape" mc:Ignorable="w14 w15 w16se w16cid w16 w16cex w16sdtdh w16du wp14">
   <w:footnote w:type="separator" w:id="-1">
     <w:p>
       <w:pPr>
@@ -4091,7 +4146,7 @@
 </file>
 
 <file path=word/header1.xml><?xml version="1.0" encoding="utf-8"?>
-<w:hdr xmlns:wpc="http://schemas.microsoft.com/office/word/2010/wordprocessingCanvas" xmlns:cx="http://schemas.microsoft.com/office/drawing/2014/chartex" xmlns:cx1="http://schemas.microsoft.com/office/drawing/2015/9/8/chartex" xmlns:cx2="http://schemas.microsoft.com/office/drawing/2015/10/21/chartex" xmlns:cx3="http://schemas.microsoft.com/office/drawing/2016/5/9/chartex" xmlns:cx4="http://schemas.microsoft.com/office/drawing/2016/5/10/chartex" xmlns:cx5="http://schemas.microsoft.com/office/drawing/2016/5/11/chartex" xmlns:cx6="http://schemas.microsoft.com/office/drawing/2016/5/12/chartex" xmlns:cx7="http://schemas.microsoft.com/office/drawing/2016/5/13/chartex" xmlns:cx8="http://schemas.microsoft.com/office/drawing/2016/5/14/chartex" xmlns:mc="http://schemas.openxmlformats.org/markup-compatibility/2006" xmlns:aink="http://schemas.microsoft.com/office/drawing/2016/ink" xmlns:am3d="http://schemas.microsoft.com/office/drawing/2017/model3d" xmlns:o="urn:schemas-microsoft-com:office:office" xmlns:oel="http://schemas.microsoft.com/office/2019/extlst" xmlns:r="http://schemas.openxmlformats.org/officeDocument/2006/relationships" xmlns:m="http://schemas.openxmlformats.org/officeDocument/2006/math" xmlns:v="urn:schemas-microsoft-com:vml" xmlns:wp14="http://schemas.microsoft.com/office/word/2010/wordprocessingDrawing" xmlns:wp="http://schemas.openxmlformats.org/drawingml/2006/wordprocessingDrawing" xmlns:w10="urn:schemas-microsoft-com:office:word" xmlns:w="http://schemas.openxmlformats.org/wordprocessingml/2006/main" xmlns:w14="http://schemas.microsoft.com/office/word/2010/wordml" xmlns:w15="http://schemas.microsoft.com/office/word/2012/wordml" xmlns:w16cex="http://schemas.microsoft.com/office/word/2018/wordml/cex" xmlns:w16cid="http://schemas.microsoft.com/office/word/2016/wordml/cid" xmlns:w16="http://schemas.microsoft.com/office/word/2018/wordml" xmlns:w16sdtdh="http://schemas.microsoft.com/office/word/2020/wordml/sdtdatahash" xmlns:w16se="http://schemas.microsoft.com/office/word/2015/wordml/symex" xmlns:wpg="http://schemas.microsoft.com/office/word/2010/wordprocessingGroup" xmlns:wpi="http://schemas.microsoft.com/office/word/2010/wordprocessingInk" xmlns:wne="http://schemas.microsoft.com/office/word/2006/wordml" xmlns:wps="http://schemas.microsoft.com/office/word/2010/wordprocessingShape" mc:Ignorable="w14 w15 w16se w16cid w16 w16cex w16sdtdh wp14">
+<w:hdr xmlns:wpc="http://schemas.microsoft.com/office/word/2010/wordprocessingCanvas" xmlns:cx="http://schemas.microsoft.com/office/drawing/2014/chartex" xmlns:cx1="http://schemas.microsoft.com/office/drawing/2015/9/8/chartex" xmlns:cx2="http://schemas.microsoft.com/office/drawing/2015/10/21/chartex" xmlns:cx3="http://schemas.microsoft.com/office/drawing/2016/5/9/chartex" xmlns:cx4="http://schemas.microsoft.com/office/drawing/2016/5/10/chartex" xmlns:cx5="http://schemas.microsoft.com/office/drawing/2016/5/11/chartex" xmlns:cx6="http://schemas.microsoft.com/office/drawing/2016/5/12/chartex" xmlns:cx7="http://schemas.microsoft.com/office/drawing/2016/5/13/chartex" xmlns:cx8="http://schemas.microsoft.com/office/drawing/2016/5/14/chartex" xmlns:mc="http://schemas.openxmlformats.org/markup-compatibility/2006" xmlns:aink="http://schemas.microsoft.com/office/drawing/2016/ink" xmlns:am3d="http://schemas.microsoft.com/office/drawing/2017/model3d" xmlns:o="urn:schemas-microsoft-com:office:office" xmlns:oel="http://schemas.microsoft.com/office/2019/extlst" xmlns:r="http://schemas.openxmlformats.org/officeDocument/2006/relationships" xmlns:m="http://schemas.openxmlformats.org/officeDocument/2006/math" xmlns:v="urn:schemas-microsoft-com:vml" xmlns:wp14="http://schemas.microsoft.com/office/word/2010/wordprocessingDrawing" xmlns:wp="http://schemas.openxmlformats.org/drawingml/2006/wordprocessingDrawing" xmlns:w10="urn:schemas-microsoft-com:office:word" xmlns:w="http://schemas.openxmlformats.org/wordprocessingml/2006/main" xmlns:w14="http://schemas.microsoft.com/office/word/2010/wordml" xmlns:w15="http://schemas.microsoft.com/office/word/2012/wordml" xmlns:w16cex="http://schemas.microsoft.com/office/word/2018/wordml/cex" xmlns:w16cid="http://schemas.microsoft.com/office/word/2016/wordml/cid" xmlns:w16="http://schemas.microsoft.com/office/word/2018/wordml" xmlns:w16du="http://schemas.microsoft.com/office/word/2023/wordml/word16du" xmlns:w16sdtdh="http://schemas.microsoft.com/office/word/2020/wordml/sdtdatahash" xmlns:w16se="http://schemas.microsoft.com/office/word/2015/wordml/symex" xmlns:wpg="http://schemas.microsoft.com/office/word/2010/wordprocessingGroup" xmlns:wpi="http://schemas.microsoft.com/office/word/2010/wordprocessingInk" xmlns:wne="http://schemas.microsoft.com/office/word/2006/wordml" xmlns:wps="http://schemas.microsoft.com/office/word/2010/wordprocessingShape" mc:Ignorable="w14 w15 w16se w16cid w16 w16cex w16sdtdh w16du wp14">
   <w:p>
     <w:pPr>
       <w:pStyle w:val="Header"/>
@@ -4131,7 +4186,7 @@
 </file>
 
 <file path=word/header2.xml><?xml version="1.0" encoding="utf-8"?>
-<w:hdr xmlns:wpc="http://schemas.microsoft.com/office/word/2010/wordprocessingCanvas" xmlns:cx="http://schemas.microsoft.com/office/drawing/2014/chartex" xmlns:cx1="http://schemas.microsoft.com/office/drawing/2015/9/8/chartex" xmlns:cx2="http://schemas.microsoft.com/office/drawing/2015/10/21/chartex" xmlns:cx3="http://schemas.microsoft.com/office/drawing/2016/5/9/chartex" xmlns:cx4="http://schemas.microsoft.com/office/drawing/2016/5/10/chartex" xmlns:cx5="http://schemas.microsoft.com/office/drawing/2016/5/11/chartex" xmlns:cx6="http://schemas.microsoft.com/office/drawing/2016/5/12/chartex" xmlns:cx7="http://schemas.microsoft.com/office/drawing/2016/5/13/chartex" xmlns:cx8="http://schemas.microsoft.com/office/drawing/2016/5/14/chartex" xmlns:mc="http://schemas.openxmlformats.org/markup-compatibility/2006" xmlns:aink="http://schemas.microsoft.com/office/drawing/2016/ink" xmlns:am3d="http://schemas.microsoft.com/office/drawing/2017/model3d" xmlns:o="urn:schemas-microsoft-com:office:office" xmlns:oel="http://schemas.microsoft.com/office/2019/extlst" xmlns:r="http://schemas.openxmlformats.org/officeDocument/2006/relationships" xmlns:m="http://schemas.openxmlformats.org/officeDocument/2006/math" xmlns:v="urn:schemas-microsoft-com:vml" xmlns:wp14="http://schemas.microsoft.com/office/word/2010/wordprocessingDrawing" xmlns:wp="http://schemas.openxmlformats.org/drawingml/2006/wordprocessingDrawing" xmlns:w10="urn:schemas-microsoft-com:office:word" xmlns:w="http://schemas.openxmlformats.org/wordprocessingml/2006/main" xmlns:w14="http://schemas.microsoft.com/office/word/2010/wordml" xmlns:w15="http://schemas.microsoft.com/office/word/2012/wordml" xmlns:w16cex="http://schemas.microsoft.com/office/word/2018/wordml/cex" xmlns:w16cid="http://schemas.microsoft.com/office/word/2016/wordml/cid" xmlns:w16="http://schemas.microsoft.com/office/word/2018/wordml" xmlns:w16sdtdh="http://schemas.microsoft.com/office/word/2020/wordml/sdtdatahash" xmlns:w16se="http://schemas.microsoft.com/office/word/2015/wordml/symex" xmlns:wpg="http://schemas.microsoft.com/office/word/2010/wordprocessingGroup" xmlns:wpi="http://schemas.microsoft.com/office/word/2010/wordprocessingInk" xmlns:wne="http://schemas.microsoft.com/office/word/2006/wordml" xmlns:wps="http://schemas.microsoft.com/office/word/2010/wordprocessingShape" mc:Ignorable="w14 w15 w16se w16cid w16 w16cex w16sdtdh wp14">
+<w:hdr xmlns:wpc="http://schemas.microsoft.com/office/word/2010/wordprocessingCanvas" xmlns:cx="http://schemas.microsoft.com/office/drawing/2014/chartex" xmlns:cx1="http://schemas.microsoft.com/office/drawing/2015/9/8/chartex" xmlns:cx2="http://schemas.microsoft.com/office/drawing/2015/10/21/chartex" xmlns:cx3="http://schemas.microsoft.com/office/drawing/2016/5/9/chartex" xmlns:cx4="http://schemas.microsoft.com/office/drawing/2016/5/10/chartex" xmlns:cx5="http://schemas.microsoft.com/office/drawing/2016/5/11/chartex" xmlns:cx6="http://schemas.microsoft.com/office/drawing/2016/5/12/chartex" xmlns:cx7="http://schemas.microsoft.com/office/drawing/2016/5/13/chartex" xmlns:cx8="http://schemas.microsoft.com/office/drawing/2016/5/14/chartex" xmlns:mc="http://schemas.openxmlformats.org/markup-compatibility/2006" xmlns:aink="http://schemas.microsoft.com/office/drawing/2016/ink" xmlns:am3d="http://schemas.microsoft.com/office/drawing/2017/model3d" xmlns:o="urn:schemas-microsoft-com:office:office" xmlns:oel="http://schemas.microsoft.com/office/2019/extlst" xmlns:r="http://schemas.openxmlformats.org/officeDocument/2006/relationships" xmlns:m="http://schemas.openxmlformats.org/officeDocument/2006/math" xmlns:v="urn:schemas-microsoft-com:vml" xmlns:wp14="http://schemas.microsoft.com/office/word/2010/wordprocessingDrawing" xmlns:wp="http://schemas.openxmlformats.org/drawingml/2006/wordprocessingDrawing" xmlns:w10="urn:schemas-microsoft-com:office:word" xmlns:w="http://schemas.openxmlformats.org/wordprocessingml/2006/main" xmlns:w14="http://schemas.microsoft.com/office/word/2010/wordml" xmlns:w15="http://schemas.microsoft.com/office/word/2012/wordml" xmlns:w16cex="http://schemas.microsoft.com/office/word/2018/wordml/cex" xmlns:w16cid="http://schemas.microsoft.com/office/word/2016/wordml/cid" xmlns:w16="http://schemas.microsoft.com/office/word/2018/wordml" xmlns:w16du="http://schemas.microsoft.com/office/word/2023/wordml/word16du" xmlns:w16sdtdh="http://schemas.microsoft.com/office/word/2020/wordml/sdtdatahash" xmlns:w16se="http://schemas.microsoft.com/office/word/2015/wordml/symex" xmlns:wpg="http://schemas.microsoft.com/office/word/2010/wordprocessingGroup" xmlns:wpi="http://schemas.microsoft.com/office/word/2010/wordprocessingInk" xmlns:wne="http://schemas.microsoft.com/office/word/2006/wordml" xmlns:wps="http://schemas.microsoft.com/office/word/2010/wordprocessingShape" mc:Ignorable="w14 w15 w16se w16cid w16 w16cex w16sdtdh w16du wp14">
   <w:p>
     <w:pPr>
       <w:pStyle w:val="Header"/>
@@ -4224,7 +4279,7 @@
 </file>
 
 <file path=word/header3.xml><?xml version="1.0" encoding="utf-8"?>
-<w:hdr xmlns:wpc="http://schemas.microsoft.com/office/word/2010/wordprocessingCanvas" xmlns:cx="http://schemas.microsoft.com/office/drawing/2014/chartex" xmlns:cx1="http://schemas.microsoft.com/office/drawing/2015/9/8/chartex" xmlns:cx2="http://schemas.microsoft.com/office/drawing/2015/10/21/chartex" xmlns:cx3="http://schemas.microsoft.com/office/drawing/2016/5/9/chartex" xmlns:cx4="http://schemas.microsoft.com/office/drawing/2016/5/10/chartex" xmlns:cx5="http://schemas.microsoft.com/office/drawing/2016/5/11/chartex" xmlns:cx6="http://schemas.microsoft.com/office/drawing/2016/5/12/chartex" xmlns:cx7="http://schemas.microsoft.com/office/drawing/2016/5/13/chartex" xmlns:cx8="http://schemas.microsoft.com/office/drawing/2016/5/14/chartex" xmlns:mc="http://schemas.openxmlformats.org/markup-compatibility/2006" xmlns:aink="http://schemas.microsoft.com/office/drawing/2016/ink" xmlns:am3d="http://schemas.microsoft.com/office/drawing/2017/model3d" xmlns:o="urn:schemas-microsoft-com:office:office" xmlns:oel="http://schemas.microsoft.com/office/2019/extlst" xmlns:r="http://schemas.openxmlformats.org/officeDocument/2006/relationships" xmlns:m="http://schemas.openxmlformats.org/officeDocument/2006/math" xmlns:v="urn:schemas-microsoft-com:vml" xmlns:wp14="http://schemas.microsoft.com/office/word/2010/wordprocessingDrawing" xmlns:wp="http://schemas.openxmlformats.org/drawingml/2006/wordprocessingDrawing" xmlns:w10="urn:schemas-microsoft-com:office:word" xmlns:w="http://schemas.openxmlformats.org/wordprocessingml/2006/main" xmlns:w14="http://schemas.microsoft.com/office/word/2010/wordml" xmlns:w15="http://schemas.microsoft.com/office/word/2012/wordml" xmlns:w16cex="http://schemas.microsoft.com/office/word/2018/wordml/cex" xmlns:w16cid="http://schemas.microsoft.com/office/word/2016/wordml/cid" xmlns:w16="http://schemas.microsoft.com/office/word/2018/wordml" xmlns:w16sdtdh="http://schemas.microsoft.com/office/word/2020/wordml/sdtdatahash" xmlns:w16se="http://schemas.microsoft.com/office/word/2015/wordml/symex" xmlns:wpg="http://schemas.microsoft.com/office/word/2010/wordprocessingGroup" xmlns:wpi="http://schemas.microsoft.com/office/word/2010/wordprocessingInk" xmlns:wne="http://schemas.microsoft.com/office/word/2006/wordml" xmlns:wps="http://schemas.microsoft.com/office/word/2010/wordprocessingShape" mc:Ignorable="w14 w15 w16se w16cid w16 w16cex w16sdtdh wp14">
+<w:hdr xmlns:wpc="http://schemas.microsoft.com/office/word/2010/wordprocessingCanvas" xmlns:cx="http://schemas.microsoft.com/office/drawing/2014/chartex" xmlns:cx1="http://schemas.microsoft.com/office/drawing/2015/9/8/chartex" xmlns:cx2="http://schemas.microsoft.com/office/drawing/2015/10/21/chartex" xmlns:cx3="http://schemas.microsoft.com/office/drawing/2016/5/9/chartex" xmlns:cx4="http://schemas.microsoft.com/office/drawing/2016/5/10/chartex" xmlns:cx5="http://schemas.microsoft.com/office/drawing/2016/5/11/chartex" xmlns:cx6="http://schemas.microsoft.com/office/drawing/2016/5/12/chartex" xmlns:cx7="http://schemas.microsoft.com/office/drawing/2016/5/13/chartex" xmlns:cx8="http://schemas.microsoft.com/office/drawing/2016/5/14/chartex" xmlns:mc="http://schemas.openxmlformats.org/markup-compatibility/2006" xmlns:aink="http://schemas.microsoft.com/office/drawing/2016/ink" xmlns:am3d="http://schemas.microsoft.com/office/drawing/2017/model3d" xmlns:o="urn:schemas-microsoft-com:office:office" xmlns:oel="http://schemas.microsoft.com/office/2019/extlst" xmlns:r="http://schemas.openxmlformats.org/officeDocument/2006/relationships" xmlns:m="http://schemas.openxmlformats.org/officeDocument/2006/math" xmlns:v="urn:schemas-microsoft-com:vml" xmlns:wp14="http://schemas.microsoft.com/office/word/2010/wordprocessingDrawing" xmlns:wp="http://schemas.openxmlformats.org/drawingml/2006/wordprocessingDrawing" xmlns:w10="urn:schemas-microsoft-com:office:word" xmlns:w="http://schemas.openxmlformats.org/wordprocessingml/2006/main" xmlns:w14="http://schemas.microsoft.com/office/word/2010/wordml" xmlns:w15="http://schemas.microsoft.com/office/word/2012/wordml" xmlns:w16cex="http://schemas.microsoft.com/office/word/2018/wordml/cex" xmlns:w16cid="http://schemas.microsoft.com/office/word/2016/wordml/cid" xmlns:w16="http://schemas.microsoft.com/office/word/2018/wordml" xmlns:w16du="http://schemas.microsoft.com/office/word/2023/wordml/word16du" xmlns:w16sdtdh="http://schemas.microsoft.com/office/word/2020/wordml/sdtdatahash" xmlns:w16se="http://schemas.microsoft.com/office/word/2015/wordml/symex" xmlns:wpg="http://schemas.microsoft.com/office/word/2010/wordprocessingGroup" xmlns:wpi="http://schemas.microsoft.com/office/word/2010/wordprocessingInk" xmlns:wne="http://schemas.microsoft.com/office/word/2006/wordml" xmlns:wps="http://schemas.microsoft.com/office/word/2010/wordprocessingShape" mc:Ignorable="w14 w15 w16se w16cid w16 w16cex w16sdtdh w16du wp14">
   <w:p>
     <w:pPr>
       <w:pStyle w:val="Header"/>
@@ -4264,7 +4319,7 @@
 </file>
 
 <file path=word/numbering.xml><?xml version="1.0" encoding="utf-8"?>
-<w:numbering xmlns:wpc="http://schemas.microsoft.com/office/word/2010/wordprocessingCanvas" xmlns:cx="http://schemas.microsoft.com/office/drawing/2014/chartex" xmlns:cx1="http://schemas.microsoft.com/office/drawing/2015/9/8/chartex" xmlns:cx2="http://schemas.microsoft.com/office/drawing/2015/10/21/chartex" xmlns:cx3="http://schemas.microsoft.com/office/drawing/2016/5/9/chartex" xmlns:cx4="http://schemas.microsoft.com/office/drawing/2016/5/10/chartex" xmlns:cx5="http://schemas.microsoft.com/office/drawing/2016/5/11/chartex" xmlns:cx6="http://schemas.microsoft.com/office/drawing/2016/5/12/chartex" xmlns:cx7="http://schemas.microsoft.com/office/drawing/2016/5/13/chartex" xmlns:cx8="http://schemas.microsoft.com/office/drawing/2016/5/14/chartex" xmlns:mc="http://schemas.openxmlformats.org/markup-compatibility/2006" xmlns:aink="http://schemas.microsoft.com/office/drawing/2016/ink" xmlns:am3d="http://schemas.microsoft.com/office/drawing/2017/model3d" xmlns:o="urn:schemas-microsoft-com:office:office" xmlns:oel="http://schemas.microsoft.com/office/2019/extlst" xmlns:r="http://schemas.openxmlformats.org/officeDocument/2006/relationships" xmlns:m="http://schemas.openxmlformats.org/officeDocument/2006/math" xmlns:v="urn:schemas-microsoft-com:vml" xmlns:wp14="http://schemas.microsoft.com/office/word/2010/wordprocessingDrawing" xmlns:wp="http://schemas.openxmlformats.org/drawingml/2006/wordprocessingDrawing" xmlns:w10="urn:schemas-microsoft-com:office:word" xmlns:w="http://schemas.openxmlformats.org/wordprocessingml/2006/main" xmlns:w14="http://schemas.microsoft.com/office/word/2010/wordml" xmlns:w15="http://schemas.microsoft.com/office/word/2012/wordml" xmlns:w16cex="http://schemas.microsoft.com/office/word/2018/wordml/cex" xmlns:w16cid="http://schemas.microsoft.com/office/word/2016/wordml/cid" xmlns:w16="http://schemas.microsoft.com/office/word/2018/wordml" xmlns:w16sdtdh="http://schemas.microsoft.com/office/word/2020/wordml/sdtdatahash" xmlns:w16se="http://schemas.microsoft.com/office/word/2015/wordml/symex" xmlns:wpg="http://schemas.microsoft.com/office/word/2010/wordprocessingGroup" xmlns:wpi="http://schemas.microsoft.com/office/word/2010/wordprocessingInk" xmlns:wne="http://schemas.microsoft.com/office/word/2006/wordml" xmlns:wps="http://schemas.microsoft.com/office/word/2010/wordprocessingShape" mc:Ignorable="w14 w15 w16se w16cid w16 w16cex w16sdtdh wp14">
+<w:numbering xmlns:wpc="http://schemas.microsoft.com/office/word/2010/wordprocessingCanvas" xmlns:cx="http://schemas.microsoft.com/office/drawing/2014/chartex" xmlns:cx1="http://schemas.microsoft.com/office/drawing/2015/9/8/chartex" xmlns:cx2="http://schemas.microsoft.com/office/drawing/2015/10/21/chartex" xmlns:cx3="http://schemas.microsoft.com/office/drawing/2016/5/9/chartex" xmlns:cx4="http://schemas.microsoft.com/office/drawing/2016/5/10/chartex" xmlns:cx5="http://schemas.microsoft.com/office/drawing/2016/5/11/chartex" xmlns:cx6="http://schemas.microsoft.com/office/drawing/2016/5/12/chartex" xmlns:cx7="http://schemas.microsoft.com/office/drawing/2016/5/13/chartex" xmlns:cx8="http://schemas.microsoft.com/office/drawing/2016/5/14/chartex" xmlns:mc="http://schemas.openxmlformats.org/markup-compatibility/2006" xmlns:aink="http://schemas.microsoft.com/office/drawing/2016/ink" xmlns:am3d="http://schemas.microsoft.com/office/drawing/2017/model3d" xmlns:o="urn:schemas-microsoft-com:office:office" xmlns:oel="http://schemas.microsoft.com/office/2019/extlst" xmlns:r="http://schemas.openxmlformats.org/officeDocument/2006/relationships" xmlns:m="http://schemas.openxmlformats.org/officeDocument/2006/math" xmlns:v="urn:schemas-microsoft-com:vml" xmlns:wp14="http://schemas.microsoft.com/office/word/2010/wordprocessingDrawing" xmlns:wp="http://schemas.openxmlformats.org/drawingml/2006/wordprocessingDrawing" xmlns:w10="urn:schemas-microsoft-com:office:word" xmlns:w="http://schemas.openxmlformats.org/wordprocessingml/2006/main" xmlns:w14="http://schemas.microsoft.com/office/word/2010/wordml" xmlns:w15="http://schemas.microsoft.com/office/word/2012/wordml" xmlns:w16cex="http://schemas.microsoft.com/office/word/2018/wordml/cex" xmlns:w16cid="http://schemas.microsoft.com/office/word/2016/wordml/cid" xmlns:w16="http://schemas.microsoft.com/office/word/2018/wordml" xmlns:w16du="http://schemas.microsoft.com/office/word/2023/wordml/word16du" xmlns:w16sdtdh="http://schemas.microsoft.com/office/word/2020/wordml/sdtdatahash" xmlns:w16se="http://schemas.microsoft.com/office/word/2015/wordml/symex" xmlns:wpg="http://schemas.microsoft.com/office/word/2010/wordprocessingGroup" xmlns:wpi="http://schemas.microsoft.com/office/word/2010/wordprocessingInk" xmlns:wne="http://schemas.microsoft.com/office/word/2006/wordml" xmlns:wps="http://schemas.microsoft.com/office/word/2010/wordprocessingShape" mc:Ignorable="w14 w15 w16se w16cid w16 w16cex w16sdtdh w16du wp14">
   <w:abstractNum w:abstractNumId="0" w15:restartNumberingAfterBreak="0">
     <w:nsid w:val="04AB56A5"/>
     <w:multiLevelType w:val="multilevel"/>
@@ -4699,7 +4754,7 @@
 </file>
 
 <file path=word/styles.xml><?xml version="1.0" encoding="utf-8"?>
-<w:styles xmlns:mc="http://schemas.openxmlformats.org/markup-compatibility/2006" xmlns:r="http://schemas.openxmlformats.org/officeDocument/2006/relationships" xmlns:w="http://schemas.openxmlformats.org/wordprocessingml/2006/main" xmlns:w14="http://schemas.microsoft.com/office/word/2010/wordml" xmlns:w15="http://schemas.microsoft.com/office/word/2012/wordml" xmlns:w16cex="http://schemas.microsoft.com/office/word/2018/wordml/cex" xmlns:w16cid="http://schemas.microsoft.com/office/word/2016/wordml/cid" xmlns:w16="http://schemas.microsoft.com/office/word/2018/wordml" xmlns:w16sdtdh="http://schemas.microsoft.com/office/word/2020/wordml/sdtdatahash" xmlns:w16se="http://schemas.microsoft.com/office/word/2015/wordml/symex" mc:Ignorable="w14 w15 w16se w16cid w16 w16cex w16sdtdh">
+<w:styles xmlns:mc="http://schemas.openxmlformats.org/markup-compatibility/2006" xmlns:r="http://schemas.openxmlformats.org/officeDocument/2006/relationships" xmlns:w="http://schemas.openxmlformats.org/wordprocessingml/2006/main" xmlns:w14="http://schemas.microsoft.com/office/word/2010/wordml" xmlns:w15="http://schemas.microsoft.com/office/word/2012/wordml" xmlns:w16cex="http://schemas.microsoft.com/office/word/2018/wordml/cex" xmlns:w16cid="http://schemas.microsoft.com/office/word/2016/wordml/cid" xmlns:w16="http://schemas.microsoft.com/office/word/2018/wordml" xmlns:w16du="http://schemas.microsoft.com/office/word/2023/wordml/word16du" xmlns:w16sdtdh="http://schemas.microsoft.com/office/word/2020/wordml/sdtdatahash" xmlns:w16se="http://schemas.microsoft.com/office/word/2015/wordml/symex" mc:Ignorable="w14 w15 w16se w16cid w16 w16cex w16sdtdh w16du">
   <w:docDefaults>
     <w:rPrDefault>
       <w:rPr>

</xml_diff>